<commit_message>
Fix docs and batch
</commit_message>
<xml_diff>
--- a/docs/Documentation.docx
+++ b/docs/Documentation.docx
@@ -25,11 +25,6 @@
       </w:r>
     </w:p>
     <w:p>
-      <w:pPr>
-        <w:rPr>
-          <w:rFonts w:hint="eastAsia"/>
-        </w:rPr>
-      </w:pPr>
       <w:r>
         <w:rPr>
           <w:noProof/>
@@ -85,9 +80,6 @@
           <w:numId w:val="7"/>
         </w:numPr>
         <w:ind w:leftChars="0"/>
-        <w:rPr>
-          <w:rFonts w:hint="eastAsia"/>
-        </w:rPr>
       </w:pPr>
       <w:r>
         <w:rPr>
@@ -116,9 +108,6 @@
           <w:numId w:val="7"/>
         </w:numPr>
         <w:ind w:leftChars="0"/>
-        <w:rPr>
-          <w:rFonts w:hint="eastAsia"/>
-        </w:rPr>
       </w:pPr>
       <w:r>
         <w:rPr>
@@ -190,9 +179,6 @@
           <w:numId w:val="7"/>
         </w:numPr>
         <w:ind w:leftChars="0"/>
-        <w:rPr>
-          <w:rFonts w:hint="eastAsia"/>
-        </w:rPr>
       </w:pPr>
       <w:proofErr w:type="spellStart"/>
       <w:r>
@@ -203,43 +189,11 @@
         <w:t xml:space="preserve">: </w:t>
       </w:r>
       <w:r>
-        <w:t>T</w:t>
-      </w:r>
-      <w:r>
-        <w:t>he mapping of ImageNet class id to ImageNet class name</w:t>
-      </w:r>
-      <w:r>
-        <w:t xml:space="preserve"> so </w:t>
-      </w:r>
-      <w:proofErr w:type="gramStart"/>
-      <w:r>
-        <w:t xml:space="preserve">that </w:t>
-      </w:r>
-      <w:r>
-        <w:t> </w:t>
-      </w:r>
-      <w:r>
-        <w:t>we</w:t>
-      </w:r>
-      <w:proofErr w:type="gramEnd"/>
-      <w:r>
-        <w:t xml:space="preserve"> can have a </w:t>
-      </w:r>
-      <w:r>
-        <w:t>human readable class name</w:t>
-      </w:r>
-      <w:r>
-        <w:t>.</w:t>
+        <w:t>The mapping of ImageNet class id to ImageNet class name so that  we can have a human readable class name.</w:t>
       </w:r>
     </w:p>
     <w:p/>
-    <w:p>
-      <w:pPr>
-        <w:rPr>
-          <w:rFonts w:hint="eastAsia"/>
-        </w:rPr>
-      </w:pPr>
-    </w:p>
+    <w:p/>
     <w:p>
       <w:pPr>
         <w:pStyle w:val="1"/>
@@ -309,7 +263,6 @@
         <w:t xml:space="preserve">docker build -t </w:t>
       </w:r>
       <w:proofErr w:type="spellStart"/>
-      <w:proofErr w:type="gramStart"/>
       <w:r>
         <w:rPr>
           <w:highlight w:val="lightGray"/>
@@ -323,7 +276,6 @@
         </w:rPr>
         <w:t xml:space="preserve"> .</w:t>
       </w:r>
-      <w:proofErr w:type="gramEnd"/>
       <w:r>
         <w:t xml:space="preserve"> </w:t>
       </w:r>
@@ -442,13 +394,7 @@
         <w:t>I</w:t>
       </w:r>
       <w:r>
-        <w:t xml:space="preserve">nstall all Python-related </w:t>
-      </w:r>
-      <w:r>
-        <w:t xml:space="preserve">decencies </w:t>
-      </w:r>
-      <w:r>
-        <w:t xml:space="preserve">like Flask by defining request.txt and invoke command like: </w:t>
+        <w:t xml:space="preserve">nstall all Python-related decencies like Flask by defining request.txt and invoke command like: </w:t>
       </w:r>
       <w:r>
         <w:t>RUN pip install -r requirements.txt</w:t>
@@ -458,7 +404,6 @@
     <w:p>
       <w:pPr>
         <w:rPr>
-          <w:rFonts w:hint="eastAsia"/>
           <w:i/>
           <w:iCs/>
         </w:rPr>
@@ -506,13 +451,7 @@
         <w:t xml:space="preserve"> to the work directory so that we can use them</w:t>
       </w:r>
     </w:p>
-    <w:p>
-      <w:pPr>
-        <w:rPr>
-          <w:rFonts w:hint="eastAsia"/>
-        </w:rPr>
-      </w:pPr>
-    </w:p>
+    <w:p/>
     <w:p>
       <w:pPr>
         <w:rPr>
@@ -544,9 +483,6 @@
           <w:numId w:val="9"/>
         </w:numPr>
         <w:ind w:leftChars="0"/>
-        <w:rPr>
-          <w:rFonts w:hint="eastAsia"/>
-        </w:rPr>
       </w:pPr>
       <w:r>
         <w:rPr>
@@ -564,30 +500,13 @@
         <w:rPr>
           <w:highlight w:val="lightGray"/>
         </w:rPr>
-        <w:t>CMD [ "python3", "server.py</w:t>
-      </w:r>
-      <w:proofErr w:type="gramStart"/>
-      <w:r>
-        <w:rPr>
-          <w:highlight w:val="lightGray"/>
-        </w:rPr>
-        <w:t>" ]</w:t>
-      </w:r>
-      <w:proofErr w:type="gramEnd"/>
-    </w:p>
-    <w:p>
-      <w:pPr>
-        <w:rPr>
-          <w:rFonts w:hint="eastAsia"/>
-        </w:rPr>
-      </w:pPr>
-    </w:p>
+        <w:t>CMD [ "python3", "server.py" ]</w:t>
+      </w:r>
+    </w:p>
+    <w:p/>
     <w:p>
       <w:pPr>
         <w:pStyle w:val="a3"/>
-        <w:rPr>
-          <w:rFonts w:hint="eastAsia"/>
-        </w:rPr>
       </w:pPr>
       <w:r>
         <w:rPr>
@@ -611,11 +530,6 @@
       </w:r>
     </w:p>
     <w:p>
-      <w:pPr>
-        <w:rPr>
-          <w:rFonts w:hint="eastAsia"/>
-        </w:rPr>
-      </w:pPr>
       <w:r>
         <w:rPr>
           <w:highlight w:val="lightGray"/>
@@ -781,15 +695,7 @@
         <w:t>T</w:t>
       </w:r>
       <w:r>
-        <w:t xml:space="preserve">he server </w:t>
-      </w:r>
-      <w:proofErr w:type="gramStart"/>
-      <w:r>
-        <w:t>record</w:t>
-      </w:r>
-      <w:proofErr w:type="gramEnd"/>
-      <w:r>
-        <w:t xml:space="preserve"> the classification as following</w:t>
+        <w:t>he server record the classification as following</w:t>
       </w:r>
       <w:r>
         <w:t xml:space="preserve"> JSON</w:t>
@@ -802,9 +708,6 @@
       <w:pPr>
         <w:pStyle w:val="a7"/>
         <w:ind w:leftChars="0"/>
-        <w:rPr>
-          <w:rFonts w:hint="eastAsia"/>
-        </w:rPr>
       </w:pPr>
       <w:r>
         <w:t>{‘</w:t>
@@ -856,13 +759,7 @@
         <w:t>}</w:t>
       </w:r>
     </w:p>
-    <w:p>
-      <w:pPr>
-        <w:rPr>
-          <w:rFonts w:hint="eastAsia"/>
-        </w:rPr>
-      </w:pPr>
-    </w:p>
+    <w:p/>
     <w:p>
       <w:pPr>
         <w:rPr>
@@ -906,13 +803,7 @@
       </w:r>
     </w:p>
     <w:p/>
-    <w:p>
-      <w:pPr>
-        <w:rPr>
-          <w:rFonts w:hint="eastAsia"/>
-        </w:rPr>
-      </w:pPr>
-    </w:p>
+    <w:p/>
     <w:p>
       <w:pPr>
         <w:pStyle w:val="1"/>
@@ -938,9 +829,6 @@
     <w:p>
       <w:pPr>
         <w:pStyle w:val="a3"/>
-        <w:rPr>
-          <w:rFonts w:hint="eastAsia"/>
-        </w:rPr>
       </w:pPr>
       <w:r>
         <w:rPr>
@@ -1005,11 +893,6 @@
       </w:r>
     </w:p>
     <w:p>
-      <w:pPr>
-        <w:rPr>
-          <w:rFonts w:hint="eastAsia"/>
-        </w:rPr>
-      </w:pPr>
       <w:r>
         <w:rPr>
           <w:rFonts w:hint="eastAsia"/>
@@ -1037,24 +920,13 @@
         <w:t xml:space="preserve"> </w:t>
       </w:r>
       <w:r>
-        <w:t xml:space="preserve">Need to understand the complicated flask framework and API documentation. At the same </w:t>
-      </w:r>
-      <w:proofErr w:type="gramStart"/>
-      <w:r>
-        <w:t>time</w:t>
-      </w:r>
-      <w:proofErr w:type="gramEnd"/>
-      <w:r>
-        <w:t xml:space="preserve"> it loses some flexibility on implementation.</w:t>
+        <w:t>Need to understand the complicated flask framework and API documentation. At the same time it loses some flexibility on implementation.</w:t>
       </w:r>
     </w:p>
     <w:p/>
     <w:p>
       <w:pPr>
         <w:pStyle w:val="a3"/>
-        <w:rPr>
-          <w:rFonts w:hint="eastAsia"/>
-        </w:rPr>
       </w:pPr>
       <w:r>
         <w:rPr>
@@ -1075,11 +947,6 @@
       </w:r>
     </w:p>
     <w:p>
-      <w:pPr>
-        <w:rPr>
-          <w:rFonts w:hint="eastAsia"/>
-        </w:rPr>
-      </w:pPr>
       <w:r>
         <w:rPr>
           <w:rFonts w:hint="eastAsia"/>
@@ -1206,11 +1073,6 @@
       </w:r>
     </w:p>
     <w:p>
-      <w:pPr>
-        <w:rPr>
-          <w:rFonts w:hint="eastAsia"/>
-        </w:rPr>
-      </w:pPr>
       <w:r>
         <w:rPr>
           <w:rFonts w:hint="eastAsia"/>
@@ -1308,9 +1170,6 @@
     <w:p>
       <w:pPr>
         <w:pStyle w:val="a3"/>
-        <w:rPr>
-          <w:rFonts w:hint="eastAsia"/>
-        </w:rPr>
       </w:pPr>
       <w:r>
         <w:t>Using latest version</w:t>
@@ -1330,10 +1189,7 @@
         <w:t xml:space="preserve"> Using stable version</w:t>
       </w:r>
       <w:r>
-        <w:t xml:space="preserve"> of </w:t>
-      </w:r>
-      <w:r>
-        <w:t>libraries</w:t>
+        <w:t xml:space="preserve"> of libraries</w:t>
       </w:r>
     </w:p>
     <w:p>
@@ -1389,11 +1245,6 @@
       </w:r>
     </w:p>
     <w:p>
-      <w:pPr>
-        <w:rPr>
-          <w:rFonts w:hint="eastAsia"/>
-        </w:rPr>
-      </w:pPr>
       <w:r>
         <w:rPr>
           <w:rFonts w:hint="eastAsia"/>
@@ -1434,7 +1285,6 @@
         <w:pStyle w:val="1"/>
         <w:jc w:val="center"/>
         <w:rPr>
-          <w:rFonts w:hint="eastAsia"/>
           <w:color w:val="FF0000"/>
         </w:rPr>
       </w:pPr>
@@ -1466,10 +1316,7 @@
     </w:p>
     <w:p>
       <w:r>
-        <w:t>Run docker image</w:t>
-      </w:r>
-      <w:r>
-        <w:t xml:space="preserve">: </w:t>
+        <w:t xml:space="preserve">Run docker image: </w:t>
       </w:r>
       <w:r>
         <w:rPr>
@@ -1512,13 +1359,7 @@
         <w:t xml:space="preserve"> </w:t>
       </w:r>
     </w:p>
-    <w:p>
-      <w:pPr>
-        <w:rPr>
-          <w:rFonts w:hint="eastAsia"/>
-        </w:rPr>
-      </w:pPr>
-    </w:p>
+    <w:p/>
     <w:p>
       <w:r>
         <w:t>Dog1.jpg</w:t>
@@ -1727,11 +1568,6 @@
       </w:r>
     </w:p>
     <w:p>
-      <w:pPr>
-        <w:rPr>
-          <w:rFonts w:hint="eastAsia"/>
-        </w:rPr>
-      </w:pPr>
       <w:r>
         <w:rPr>
           <w:rFonts w:hint="eastAsia"/>
@@ -1743,11 +1579,6 @@
       </w:r>
     </w:p>
     <w:p>
-      <w:pPr>
-        <w:rPr>
-          <w:rFonts w:hint="eastAsia"/>
-        </w:rPr>
-      </w:pPr>
       <w:r>
         <w:rPr>
           <w:noProof/>
@@ -1803,67 +1634,27 @@
     </w:p>
     <w:p>
       <w:r>
-        <w:t>{"cat1.jpg</w:t>
-      </w:r>
-      <w:proofErr w:type="gramStart"/>
-      <w:r>
-        <w:t>":{</w:t>
-      </w:r>
-      <w:proofErr w:type="gramEnd"/>
-      <w:r>
-        <w:t>"class_id":"n02124075","class_name":"Egyptian_cat"},</w:t>
-      </w:r>
-    </w:p>
-    <w:p>
-      <w:r>
-        <w:t>"cat2.jpg</w:t>
-      </w:r>
-      <w:proofErr w:type="gramStart"/>
-      <w:r>
-        <w:t>":{</w:t>
-      </w:r>
-      <w:proofErr w:type="gramEnd"/>
-      <w:r>
-        <w:t>"class_id":"n02123394","class_name":"Persian_cat"},</w:t>
-      </w:r>
-    </w:p>
-    <w:p>
-      <w:r>
-        <w:t>"dog1.jpg</w:t>
-      </w:r>
-      <w:proofErr w:type="gramStart"/>
-      <w:r>
-        <w:t>":{</w:t>
-      </w:r>
-      <w:proofErr w:type="gramEnd"/>
-      <w:r>
-        <w:t>"class_id":"n02099712","class_name":"Labrador_retriever"},</w:t>
-      </w:r>
-    </w:p>
-    <w:p>
-      <w:r>
-        <w:t>"dog2.jpg</w:t>
-      </w:r>
-      <w:proofErr w:type="gramStart"/>
-      <w:r>
-        <w:t>":{</w:t>
-      </w:r>
-      <w:proofErr w:type="gramEnd"/>
-      <w:r>
-        <w:t>"class_id":"n02109961","class_name":"Eskimo_dog"},</w:t>
-      </w:r>
-    </w:p>
-    <w:p>
-      <w:r>
-        <w:t>"squirrel1.jpg</w:t>
-      </w:r>
-      <w:proofErr w:type="gramStart"/>
-      <w:r>
-        <w:t>":{</w:t>
-      </w:r>
-      <w:proofErr w:type="gramEnd"/>
-      <w:r>
-        <w:t>"class_id":"n02356798","class_name":"fox_squirrel"}}</w:t>
+        <w:t>{"cat1.jpg":{"class_id":"n02124075","class_name":"Egyptian_cat"},</w:t>
+      </w:r>
+    </w:p>
+    <w:p>
+      <w:r>
+        <w:t>"cat2.jpg":{"class_id":"n02123394","class_name":"Persian_cat"},</w:t>
+      </w:r>
+    </w:p>
+    <w:p>
+      <w:r>
+        <w:t>"dog1.jpg":{"class_id":"n02099712","class_name":"Labrador_retriever"},</w:t>
+      </w:r>
+    </w:p>
+    <w:p>
+      <w:r>
+        <w:t>"dog2.jpg":{"class_id":"n02109961","class_name":"Eskimo_dog"},</w:t>
+      </w:r>
+    </w:p>
+    <w:p>
+      <w:r>
+        <w:t>"squirrel1.jpg":{"class_id":"n02356798","class_name":"fox_squirrel"}}</w:t>
       </w:r>
     </w:p>
     <w:p/>
@@ -1913,13 +1704,7 @@
       </w:r>
     </w:p>
     <w:p/>
-    <w:p>
-      <w:pPr>
-        <w:rPr>
-          <w:rFonts w:hint="eastAsia"/>
-        </w:rPr>
-      </w:pPr>
-    </w:p>
+    <w:p/>
     <w:p>
       <w:pPr>
         <w:pStyle w:val="1"/>
@@ -1940,6 +1725,19 @@
           <w:color w:val="FF0000"/>
         </w:rPr>
         <w:t>ow to Run the Program</w:t>
+      </w:r>
+    </w:p>
+    <w:p>
+      <w:pPr>
+        <w:rPr>
+          <w:rFonts w:hint="eastAsia"/>
+        </w:rPr>
+      </w:pPr>
+      <w:r>
+        <w:t xml:space="preserve">The following instruction must be run in a Windows </w:t>
+      </w:r>
+      <w:r>
+        <w:t>environment.</w:t>
       </w:r>
     </w:p>
     <w:p>
@@ -1947,7 +1745,7 @@
         <w:pStyle w:val="a7"/>
         <w:numPr>
           <w:ilvl w:val="0"/>
-          <w:numId w:val="1"/>
+          <w:numId w:val="11"/>
         </w:numPr>
         <w:ind w:leftChars="0"/>
       </w:pPr>
@@ -1960,22 +1758,77 @@
         <w:pStyle w:val="a7"/>
         <w:numPr>
           <w:ilvl w:val="0"/>
-          <w:numId w:val="1"/>
+          <w:numId w:val="11"/>
         </w:numPr>
         <w:ind w:leftChars="0"/>
-      </w:pPr>
-      <w:r>
-        <w:t>Execute run_test.bat, it will automatically run the docker image and perform a http request to the server with image files. Explanation for the command executed:</w:t>
+        <w:rPr>
+          <w:rFonts w:hint="eastAsia"/>
+        </w:rPr>
+      </w:pPr>
+      <w:r>
+        <w:t xml:space="preserve">Execute run_test.bat, it will automatically </w:t>
+      </w:r>
+      <w:r>
+        <w:t xml:space="preserve">build docker image, </w:t>
+      </w:r>
+      <w:r>
+        <w:t>run the docker image</w:t>
+      </w:r>
+      <w:r>
+        <w:t>,</w:t>
+      </w:r>
+      <w:r>
+        <w:t xml:space="preserve"> and perform a http request to the server with image files. Explanation for the command executed:</w:t>
       </w:r>
     </w:p>
     <w:p>
       <w:pPr>
         <w:pStyle w:val="a7"/>
-        <w:numPr>
-          <w:ilvl w:val="0"/>
-          <w:numId w:val="2"/>
-        </w:numPr>
         <w:ind w:leftChars="0"/>
+        <w:rPr>
+          <w:rFonts w:hint="eastAsia"/>
+        </w:rPr>
+      </w:pPr>
+      <w:r>
+        <w:t>Build</w:t>
+      </w:r>
+      <w:r>
+        <w:t xml:space="preserve"> docker image:</w:t>
+      </w:r>
+      <w:r>
+        <w:t xml:space="preserve"> </w:t>
+      </w:r>
+      <w:r>
+        <w:rPr>
+          <w:highlight w:val="lightGray"/>
+        </w:rPr>
+        <w:t xml:space="preserve">docker build -t </w:t>
+      </w:r>
+      <w:proofErr w:type="spellStart"/>
+      <w:r>
+        <w:rPr>
+          <w:highlight w:val="lightGray"/>
+        </w:rPr>
+        <w:t>myimage</w:t>
+      </w:r>
+      <w:proofErr w:type="spellEnd"/>
+      <w:r>
+        <w:rPr>
+          <w:highlight w:val="lightGray"/>
+        </w:rPr>
+        <w:t xml:space="preserve"> .</w:t>
+      </w:r>
+      <w:r>
+        <w:t xml:space="preserve"> </w:t>
+      </w:r>
+    </w:p>
+    <w:p>
+      <w:pPr>
+        <w:pStyle w:val="a7"/>
+        <w:ind w:leftChars="0"/>
+        <w:rPr>
+          <w:rFonts w:hint="eastAsia"/>
+        </w:rPr>
       </w:pPr>
       <w:r>
         <w:t xml:space="preserve">Run docker image: </w:t>
@@ -2001,14 +1854,7 @@
     <w:p>
       <w:pPr>
         <w:pStyle w:val="a7"/>
-        <w:numPr>
-          <w:ilvl w:val="0"/>
-          <w:numId w:val="2"/>
-        </w:numPr>
         <w:ind w:leftChars="0"/>
-        <w:rPr>
-          <w:rFonts w:hint="eastAsia"/>
-        </w:rPr>
       </w:pPr>
       <w:r>
         <w:t xml:space="preserve">Request inference: </w:t>
@@ -2037,31 +1883,21 @@
         <w:pStyle w:val="a7"/>
         <w:numPr>
           <w:ilvl w:val="0"/>
-          <w:numId w:val="1"/>
+          <w:numId w:val="11"/>
         </w:numPr>
         <w:ind w:leftChars="0"/>
-        <w:rPr>
-          <w:rFonts w:hint="eastAsia"/>
-        </w:rPr>
-      </w:pPr>
-      <w:r>
-        <w:t xml:space="preserve">See the classification results of all images on </w:t>
-      </w:r>
-      <w:proofErr w:type="spellStart"/>
-      <w:r>
-        <w:t>consle</w:t>
-      </w:r>
-      <w:proofErr w:type="spellEnd"/>
-      <w:r>
-        <w:t xml:space="preserve"> (This server support multiple images in one single http request). Here is one example:</w:t>
-      </w:r>
-    </w:p>
-    <w:p>
-      <w:pPr>
-        <w:rPr>
-          <w:rFonts w:hint="eastAsia"/>
-        </w:rPr>
-      </w:pPr>
+      </w:pPr>
+      <w:r>
+        <w:t>See the classification results of all images on cons</w:t>
+      </w:r>
+      <w:r>
+        <w:t>ol</w:t>
+      </w:r>
+      <w:r>
+        <w:t>e (This server support multiple images in one single http request). Here is one example:</w:t>
+      </w:r>
+    </w:p>
+    <w:p>
       <w:r>
         <w:rPr>
           <w:noProof/>
@@ -2246,14 +2082,7 @@
           <w:i/>
           <w:iCs/>
         </w:rPr>
-        <w:t>requirements.txt</w:t>
-      </w:r>
-      <w:r>
-        <w:rPr>
-          <w:i/>
-          <w:iCs/>
-        </w:rPr>
-        <w:t xml:space="preserve">: </w:t>
+        <w:t xml:space="preserve">requirements.txt: </w:t>
       </w:r>
       <w:r>
         <w:t>record all python dependencies for the docker image</w:t>
@@ -2276,14 +2105,7 @@
           <w:i/>
           <w:iCs/>
         </w:rPr>
-        <w:t>local_debug.bat</w:t>
-      </w:r>
-      <w:r>
-        <w:rPr>
-          <w:i/>
-          <w:iCs/>
-        </w:rPr>
-        <w:t xml:space="preserve">: </w:t>
+        <w:t xml:space="preserve">local_debug.bat: </w:t>
       </w:r>
       <w:r>
         <w:t>testing script for locally debugging purpose</w:t>
@@ -2297,9 +2119,6 @@
           <w:numId w:val="3"/>
         </w:numPr>
         <w:ind w:leftChars="0"/>
-        <w:rPr>
-          <w:rFonts w:hint="eastAsia"/>
-        </w:rPr>
       </w:pPr>
       <w:proofErr w:type="spellStart"/>
       <w:r>
@@ -2307,18 +2126,9 @@
           <w:i/>
           <w:iCs/>
         </w:rPr>
-        <w:t>imagenet_class_</w:t>
-      </w:r>
-      <w:proofErr w:type="gramStart"/>
-      <w:r>
-        <w:rPr>
-          <w:i/>
-          <w:iCs/>
-        </w:rPr>
-        <w:t>index.json</w:t>
+        <w:t>imagenet_class_index.json</w:t>
       </w:r>
       <w:proofErr w:type="spellEnd"/>
-      <w:proofErr w:type="gramEnd"/>
       <w:r>
         <w:rPr>
           <w:i/>
@@ -2347,9 +2157,6 @@
           <w:numId w:val="3"/>
         </w:numPr>
         <w:ind w:leftChars="0"/>
-        <w:rPr>
-          <w:rFonts w:hint="eastAsia"/>
-        </w:rPr>
       </w:pPr>
       <w:r>
         <w:rPr>
@@ -2609,6 +2416,119 @@
     </w:lvl>
   </w:abstractNum>
   <w:abstractNum w:abstractNumId="2" w15:restartNumberingAfterBreak="0">
+    <w:nsid w:val="1BAD6FA2"/>
+    <w:multiLevelType w:val="hybridMultilevel"/>
+    <w:tmpl w:val="ACBAC9AC"/>
+    <w:lvl w:ilvl="0" w:tplc="04090009">
+      <w:start w:val="1"/>
+      <w:numFmt w:val="bullet"/>
+      <w:lvlText w:val=""/>
+      <w:lvlJc w:val="left"/>
+      <w:pPr>
+        <w:ind w:left="920" w:hanging="480"/>
+      </w:pPr>
+      <w:rPr>
+        <w:rFonts w:ascii="Wingdings" w:hAnsi="Wingdings" w:hint="default"/>
+      </w:rPr>
+    </w:lvl>
+    <w:lvl w:ilvl="1" w:tplc="04090003" w:tentative="1">
+      <w:start w:val="1"/>
+      <w:numFmt w:val="bullet"/>
+      <w:lvlText w:val=""/>
+      <w:lvlJc w:val="left"/>
+      <w:pPr>
+        <w:ind w:left="1400" w:hanging="480"/>
+      </w:pPr>
+      <w:rPr>
+        <w:rFonts w:ascii="Wingdings" w:hAnsi="Wingdings" w:hint="default"/>
+      </w:rPr>
+    </w:lvl>
+    <w:lvl w:ilvl="2" w:tplc="04090005" w:tentative="1">
+      <w:start w:val="1"/>
+      <w:numFmt w:val="bullet"/>
+      <w:lvlText w:val=""/>
+      <w:lvlJc w:val="left"/>
+      <w:pPr>
+        <w:ind w:left="1880" w:hanging="480"/>
+      </w:pPr>
+      <w:rPr>
+        <w:rFonts w:ascii="Wingdings" w:hAnsi="Wingdings" w:hint="default"/>
+      </w:rPr>
+    </w:lvl>
+    <w:lvl w:ilvl="3" w:tplc="04090001" w:tentative="1">
+      <w:start w:val="1"/>
+      <w:numFmt w:val="bullet"/>
+      <w:lvlText w:val=""/>
+      <w:lvlJc w:val="left"/>
+      <w:pPr>
+        <w:ind w:left="2360" w:hanging="480"/>
+      </w:pPr>
+      <w:rPr>
+        <w:rFonts w:ascii="Wingdings" w:hAnsi="Wingdings" w:hint="default"/>
+      </w:rPr>
+    </w:lvl>
+    <w:lvl w:ilvl="4" w:tplc="04090003" w:tentative="1">
+      <w:start w:val="1"/>
+      <w:numFmt w:val="bullet"/>
+      <w:lvlText w:val=""/>
+      <w:lvlJc w:val="left"/>
+      <w:pPr>
+        <w:ind w:left="2840" w:hanging="480"/>
+      </w:pPr>
+      <w:rPr>
+        <w:rFonts w:ascii="Wingdings" w:hAnsi="Wingdings" w:hint="default"/>
+      </w:rPr>
+    </w:lvl>
+    <w:lvl w:ilvl="5" w:tplc="04090005" w:tentative="1">
+      <w:start w:val="1"/>
+      <w:numFmt w:val="bullet"/>
+      <w:lvlText w:val=""/>
+      <w:lvlJc w:val="left"/>
+      <w:pPr>
+        <w:ind w:left="3320" w:hanging="480"/>
+      </w:pPr>
+      <w:rPr>
+        <w:rFonts w:ascii="Wingdings" w:hAnsi="Wingdings" w:hint="default"/>
+      </w:rPr>
+    </w:lvl>
+    <w:lvl w:ilvl="6" w:tplc="04090001" w:tentative="1">
+      <w:start w:val="1"/>
+      <w:numFmt w:val="bullet"/>
+      <w:lvlText w:val=""/>
+      <w:lvlJc w:val="left"/>
+      <w:pPr>
+        <w:ind w:left="3800" w:hanging="480"/>
+      </w:pPr>
+      <w:rPr>
+        <w:rFonts w:ascii="Wingdings" w:hAnsi="Wingdings" w:hint="default"/>
+      </w:rPr>
+    </w:lvl>
+    <w:lvl w:ilvl="7" w:tplc="04090003" w:tentative="1">
+      <w:start w:val="1"/>
+      <w:numFmt w:val="bullet"/>
+      <w:lvlText w:val=""/>
+      <w:lvlJc w:val="left"/>
+      <w:pPr>
+        <w:ind w:left="4280" w:hanging="480"/>
+      </w:pPr>
+      <w:rPr>
+        <w:rFonts w:ascii="Wingdings" w:hAnsi="Wingdings" w:hint="default"/>
+      </w:rPr>
+    </w:lvl>
+    <w:lvl w:ilvl="8" w:tplc="04090005" w:tentative="1">
+      <w:start w:val="1"/>
+      <w:numFmt w:val="bullet"/>
+      <w:lvlText w:val=""/>
+      <w:lvlJc w:val="left"/>
+      <w:pPr>
+        <w:ind w:left="4760" w:hanging="480"/>
+      </w:pPr>
+      <w:rPr>
+        <w:rFonts w:ascii="Wingdings" w:hAnsi="Wingdings" w:hint="default"/>
+      </w:rPr>
+    </w:lvl>
+  </w:abstractNum>
+  <w:abstractNum w:abstractNumId="3" w15:restartNumberingAfterBreak="0">
     <w:nsid w:val="2EFC2785"/>
     <w:multiLevelType w:val="hybridMultilevel"/>
     <w:tmpl w:val="91304310"/>
@@ -2721,7 +2641,7 @@
       </w:rPr>
     </w:lvl>
   </w:abstractNum>
-  <w:abstractNum w:abstractNumId="3" w15:restartNumberingAfterBreak="0">
+  <w:abstractNum w:abstractNumId="4" w15:restartNumberingAfterBreak="0">
     <w:nsid w:val="33F919B5"/>
     <w:multiLevelType w:val="hybridMultilevel"/>
     <w:tmpl w:val="D8C21424"/>
@@ -2834,23 +2754,23 @@
       </w:rPr>
     </w:lvl>
   </w:abstractNum>
-  <w:abstractNum w:abstractNumId="4" w15:restartNumberingAfterBreak="0">
+  <w:abstractNum w:abstractNumId="5" w15:restartNumberingAfterBreak="0">
     <w:nsid w:val="35D30ECF"/>
     <w:multiLevelType w:val="hybridMultilevel"/>
-    <w:tmpl w:val="FEC8F288"/>
-    <w:lvl w:ilvl="0" w:tplc="591607D6">
-      <w:start w:val="1"/>
-      <w:numFmt w:val="decimal"/>
-      <w:lvlText w:val="%1."/>
+    <w:tmpl w:val="0D34E77C"/>
+    <w:lvl w:ilvl="0" w:tplc="04090001">
+      <w:start w:val="1"/>
+      <w:numFmt w:val="bullet"/>
+      <w:lvlText w:val=""/>
       <w:lvlJc w:val="left"/>
       <w:pPr>
         <w:ind w:left="360" w:hanging="360"/>
       </w:pPr>
       <w:rPr>
-        <w:rFonts w:hint="default"/>
-      </w:rPr>
-    </w:lvl>
-    <w:lvl w:ilvl="1" w:tplc="04090019" w:tentative="1">
+        <w:rFonts w:ascii="Wingdings" w:hAnsi="Wingdings" w:hint="default"/>
+      </w:rPr>
+    </w:lvl>
+    <w:lvl w:ilvl="1" w:tplc="04090019">
       <w:start w:val="1"/>
       <w:numFmt w:val="ideographTraditional"/>
       <w:lvlText w:val="%2、"/>
@@ -2923,7 +2843,7 @@
       </w:pPr>
     </w:lvl>
   </w:abstractNum>
-  <w:abstractNum w:abstractNumId="5" w15:restartNumberingAfterBreak="0">
+  <w:abstractNum w:abstractNumId="6" w15:restartNumberingAfterBreak="0">
     <w:nsid w:val="3DEB289F"/>
     <w:multiLevelType w:val="hybridMultilevel"/>
     <w:tmpl w:val="38569CB6"/>
@@ -3036,10 +2956,10 @@
       </w:rPr>
     </w:lvl>
   </w:abstractNum>
-  <w:abstractNum w:abstractNumId="6" w15:restartNumberingAfterBreak="0">
+  <w:abstractNum w:abstractNumId="7" w15:restartNumberingAfterBreak="0">
     <w:nsid w:val="588827C5"/>
     <w:multiLevelType w:val="hybridMultilevel"/>
-    <w:tmpl w:val="EA820508"/>
+    <w:tmpl w:val="1D6E799A"/>
     <w:lvl w:ilvl="0" w:tplc="04090001">
       <w:start w:val="1"/>
       <w:numFmt w:val="bullet"/>
@@ -3052,96 +2972,96 @@
         <w:rFonts w:ascii="Wingdings" w:hAnsi="Wingdings" w:hint="default"/>
       </w:rPr>
     </w:lvl>
-    <w:lvl w:ilvl="1" w:tplc="04090003" w:tentative="1">
+    <w:lvl w:ilvl="1" w:tplc="04090001">
+      <w:start w:val="1"/>
+      <w:numFmt w:val="bullet"/>
+      <w:lvlText w:val=""/>
+      <w:lvlJc w:val="left"/>
+      <w:pPr>
+        <w:ind w:left="960" w:hanging="480"/>
+      </w:pPr>
+      <w:rPr>
+        <w:rFonts w:ascii="Wingdings" w:hAnsi="Wingdings" w:hint="default"/>
+      </w:rPr>
+    </w:lvl>
+    <w:lvl w:ilvl="2" w:tplc="04090005" w:tentative="1">
+      <w:start w:val="1"/>
+      <w:numFmt w:val="bullet"/>
+      <w:lvlText w:val=""/>
+      <w:lvlJc w:val="left"/>
+      <w:pPr>
+        <w:ind w:left="1440" w:hanging="480"/>
+      </w:pPr>
+      <w:rPr>
+        <w:rFonts w:ascii="Wingdings" w:hAnsi="Wingdings" w:hint="default"/>
+      </w:rPr>
+    </w:lvl>
+    <w:lvl w:ilvl="3" w:tplc="04090001" w:tentative="1">
+      <w:start w:val="1"/>
+      <w:numFmt w:val="bullet"/>
+      <w:lvlText w:val=""/>
+      <w:lvlJc w:val="left"/>
+      <w:pPr>
+        <w:ind w:left="1920" w:hanging="480"/>
+      </w:pPr>
+      <w:rPr>
+        <w:rFonts w:ascii="Wingdings" w:hAnsi="Wingdings" w:hint="default"/>
+      </w:rPr>
+    </w:lvl>
+    <w:lvl w:ilvl="4" w:tplc="04090003" w:tentative="1">
       <w:start w:val="1"/>
       <w:numFmt w:val="bullet"/>
       <w:lvlText w:val=""/>
       <w:lvlJc w:val="left"/>
       <w:pPr>
-        <w:ind w:left="960" w:hanging="480"/>
-      </w:pPr>
-      <w:rPr>
-        <w:rFonts w:ascii="Wingdings" w:hAnsi="Wingdings" w:hint="default"/>
-      </w:rPr>
-    </w:lvl>
-    <w:lvl w:ilvl="2" w:tplc="04090005" w:tentative="1">
+        <w:ind w:left="2400" w:hanging="480"/>
+      </w:pPr>
+      <w:rPr>
+        <w:rFonts w:ascii="Wingdings" w:hAnsi="Wingdings" w:hint="default"/>
+      </w:rPr>
+    </w:lvl>
+    <w:lvl w:ilvl="5" w:tplc="04090005" w:tentative="1">
       <w:start w:val="1"/>
       <w:numFmt w:val="bullet"/>
       <w:lvlText w:val=""/>
       <w:lvlJc w:val="left"/>
       <w:pPr>
-        <w:ind w:left="1440" w:hanging="480"/>
-      </w:pPr>
-      <w:rPr>
-        <w:rFonts w:ascii="Wingdings" w:hAnsi="Wingdings" w:hint="default"/>
-      </w:rPr>
-    </w:lvl>
-    <w:lvl w:ilvl="3" w:tplc="04090001" w:tentative="1">
+        <w:ind w:left="2880" w:hanging="480"/>
+      </w:pPr>
+      <w:rPr>
+        <w:rFonts w:ascii="Wingdings" w:hAnsi="Wingdings" w:hint="default"/>
+      </w:rPr>
+    </w:lvl>
+    <w:lvl w:ilvl="6" w:tplc="04090001" w:tentative="1">
       <w:start w:val="1"/>
       <w:numFmt w:val="bullet"/>
       <w:lvlText w:val=""/>
       <w:lvlJc w:val="left"/>
       <w:pPr>
-        <w:ind w:left="1920" w:hanging="480"/>
-      </w:pPr>
-      <w:rPr>
-        <w:rFonts w:ascii="Wingdings" w:hAnsi="Wingdings" w:hint="default"/>
-      </w:rPr>
-    </w:lvl>
-    <w:lvl w:ilvl="4" w:tplc="04090003" w:tentative="1">
+        <w:ind w:left="3360" w:hanging="480"/>
+      </w:pPr>
+      <w:rPr>
+        <w:rFonts w:ascii="Wingdings" w:hAnsi="Wingdings" w:hint="default"/>
+      </w:rPr>
+    </w:lvl>
+    <w:lvl w:ilvl="7" w:tplc="04090003" w:tentative="1">
       <w:start w:val="1"/>
       <w:numFmt w:val="bullet"/>
       <w:lvlText w:val=""/>
       <w:lvlJc w:val="left"/>
       <w:pPr>
-        <w:ind w:left="2400" w:hanging="480"/>
-      </w:pPr>
-      <w:rPr>
-        <w:rFonts w:ascii="Wingdings" w:hAnsi="Wingdings" w:hint="default"/>
-      </w:rPr>
-    </w:lvl>
-    <w:lvl w:ilvl="5" w:tplc="04090005" w:tentative="1">
+        <w:ind w:left="3840" w:hanging="480"/>
+      </w:pPr>
+      <w:rPr>
+        <w:rFonts w:ascii="Wingdings" w:hAnsi="Wingdings" w:hint="default"/>
+      </w:rPr>
+    </w:lvl>
+    <w:lvl w:ilvl="8" w:tplc="04090005" w:tentative="1">
       <w:start w:val="1"/>
       <w:numFmt w:val="bullet"/>
       <w:lvlText w:val=""/>
       <w:lvlJc w:val="left"/>
       <w:pPr>
-        <w:ind w:left="2880" w:hanging="480"/>
-      </w:pPr>
-      <w:rPr>
-        <w:rFonts w:ascii="Wingdings" w:hAnsi="Wingdings" w:hint="default"/>
-      </w:rPr>
-    </w:lvl>
-    <w:lvl w:ilvl="6" w:tplc="04090001" w:tentative="1">
-      <w:start w:val="1"/>
-      <w:numFmt w:val="bullet"/>
-      <w:lvlText w:val=""/>
-      <w:lvlJc w:val="left"/>
-      <w:pPr>
-        <w:ind w:left="3360" w:hanging="480"/>
-      </w:pPr>
-      <w:rPr>
-        <w:rFonts w:ascii="Wingdings" w:hAnsi="Wingdings" w:hint="default"/>
-      </w:rPr>
-    </w:lvl>
-    <w:lvl w:ilvl="7" w:tplc="04090003" w:tentative="1">
-      <w:start w:val="1"/>
-      <w:numFmt w:val="bullet"/>
-      <w:lvlText w:val=""/>
-      <w:lvlJc w:val="left"/>
-      <w:pPr>
-        <w:ind w:left="3840" w:hanging="480"/>
-      </w:pPr>
-      <w:rPr>
-        <w:rFonts w:ascii="Wingdings" w:hAnsi="Wingdings" w:hint="default"/>
-      </w:rPr>
-    </w:lvl>
-    <w:lvl w:ilvl="8" w:tplc="04090005" w:tentative="1">
-      <w:start w:val="1"/>
-      <w:numFmt w:val="bullet"/>
-      <w:lvlText w:val=""/>
-      <w:lvlJc w:val="left"/>
-      <w:pPr>
         <w:ind w:left="4320" w:hanging="480"/>
       </w:pPr>
       <w:rPr>
@@ -3149,7 +3069,7 @@
       </w:rPr>
     </w:lvl>
   </w:abstractNum>
-  <w:abstractNum w:abstractNumId="7" w15:restartNumberingAfterBreak="0">
+  <w:abstractNum w:abstractNumId="8" w15:restartNumberingAfterBreak="0">
     <w:nsid w:val="5F6748C2"/>
     <w:multiLevelType w:val="hybridMultilevel"/>
     <w:tmpl w:val="F5927A4E"/>
@@ -3262,7 +3182,7 @@
       </w:rPr>
     </w:lvl>
   </w:abstractNum>
-  <w:abstractNum w:abstractNumId="8" w15:restartNumberingAfterBreak="0">
+  <w:abstractNum w:abstractNumId="9" w15:restartNumberingAfterBreak="0">
     <w:nsid w:val="6BD069EF"/>
     <w:multiLevelType w:val="hybridMultilevel"/>
     <w:tmpl w:val="12A822B6"/>
@@ -3375,23 +3295,109 @@
       </w:rPr>
     </w:lvl>
   </w:abstractNum>
+  <w:abstractNum w:abstractNumId="10" w15:restartNumberingAfterBreak="0">
+    <w:nsid w:val="79395F4D"/>
+    <w:multiLevelType w:val="hybridMultilevel"/>
+    <w:tmpl w:val="982E9BBC"/>
+    <w:lvl w:ilvl="0" w:tplc="0409000F">
+      <w:start w:val="1"/>
+      <w:numFmt w:val="decimal"/>
+      <w:lvlText w:val="%1."/>
+      <w:lvlJc w:val="left"/>
+      <w:pPr>
+        <w:ind w:left="480" w:hanging="480"/>
+      </w:pPr>
+    </w:lvl>
+    <w:lvl w:ilvl="1" w:tplc="04090019" w:tentative="1">
+      <w:start w:val="1"/>
+      <w:numFmt w:val="ideographTraditional"/>
+      <w:lvlText w:val="%2、"/>
+      <w:lvlJc w:val="left"/>
+      <w:pPr>
+        <w:ind w:left="960" w:hanging="480"/>
+      </w:pPr>
+    </w:lvl>
+    <w:lvl w:ilvl="2" w:tplc="0409001B" w:tentative="1">
+      <w:start w:val="1"/>
+      <w:numFmt w:val="lowerRoman"/>
+      <w:lvlText w:val="%3."/>
+      <w:lvlJc w:val="right"/>
+      <w:pPr>
+        <w:ind w:left="1440" w:hanging="480"/>
+      </w:pPr>
+    </w:lvl>
+    <w:lvl w:ilvl="3" w:tplc="0409000F" w:tentative="1">
+      <w:start w:val="1"/>
+      <w:numFmt w:val="decimal"/>
+      <w:lvlText w:val="%4."/>
+      <w:lvlJc w:val="left"/>
+      <w:pPr>
+        <w:ind w:left="1920" w:hanging="480"/>
+      </w:pPr>
+    </w:lvl>
+    <w:lvl w:ilvl="4" w:tplc="04090019" w:tentative="1">
+      <w:start w:val="1"/>
+      <w:numFmt w:val="ideographTraditional"/>
+      <w:lvlText w:val="%5、"/>
+      <w:lvlJc w:val="left"/>
+      <w:pPr>
+        <w:ind w:left="2400" w:hanging="480"/>
+      </w:pPr>
+    </w:lvl>
+    <w:lvl w:ilvl="5" w:tplc="0409001B" w:tentative="1">
+      <w:start w:val="1"/>
+      <w:numFmt w:val="lowerRoman"/>
+      <w:lvlText w:val="%6."/>
+      <w:lvlJc w:val="right"/>
+      <w:pPr>
+        <w:ind w:left="2880" w:hanging="480"/>
+      </w:pPr>
+    </w:lvl>
+    <w:lvl w:ilvl="6" w:tplc="0409000F" w:tentative="1">
+      <w:start w:val="1"/>
+      <w:numFmt w:val="decimal"/>
+      <w:lvlText w:val="%7."/>
+      <w:lvlJc w:val="left"/>
+      <w:pPr>
+        <w:ind w:left="3360" w:hanging="480"/>
+      </w:pPr>
+    </w:lvl>
+    <w:lvl w:ilvl="7" w:tplc="04090019" w:tentative="1">
+      <w:start w:val="1"/>
+      <w:numFmt w:val="ideographTraditional"/>
+      <w:lvlText w:val="%8、"/>
+      <w:lvlJc w:val="left"/>
+      <w:pPr>
+        <w:ind w:left="3840" w:hanging="480"/>
+      </w:pPr>
+    </w:lvl>
+    <w:lvl w:ilvl="8" w:tplc="0409001B" w:tentative="1">
+      <w:start w:val="1"/>
+      <w:numFmt w:val="lowerRoman"/>
+      <w:lvlText w:val="%9."/>
+      <w:lvlJc w:val="right"/>
+      <w:pPr>
+        <w:ind w:left="4320" w:hanging="480"/>
+      </w:pPr>
+    </w:lvl>
+  </w:abstractNum>
   <w:num w:numId="1">
+    <w:abstractNumId w:val="5"/>
+  </w:num>
+  <w:num w:numId="2">
     <w:abstractNumId w:val="4"/>
   </w:num>
-  <w:num w:numId="2">
+  <w:num w:numId="3">
+    <w:abstractNumId w:val="8"/>
+  </w:num>
+  <w:num w:numId="4">
     <w:abstractNumId w:val="3"/>
   </w:num>
-  <w:num w:numId="3">
-    <w:abstractNumId w:val="7"/>
-  </w:num>
-  <w:num w:numId="4">
-    <w:abstractNumId w:val="2"/>
-  </w:num>
   <w:num w:numId="5">
-    <w:abstractNumId w:val="5"/>
+    <w:abstractNumId w:val="6"/>
   </w:num>
   <w:num w:numId="6">
-    <w:abstractNumId w:val="6"/>
+    <w:abstractNumId w:val="7"/>
   </w:num>
   <w:num w:numId="7">
     <w:abstractNumId w:val="1"/>
@@ -3400,7 +3406,13 @@
     <w:abstractNumId w:val="0"/>
   </w:num>
   <w:num w:numId="9">
-    <w:abstractNumId w:val="8"/>
+    <w:abstractNumId w:val="9"/>
+  </w:num>
+  <w:num w:numId="10">
+    <w:abstractNumId w:val="2"/>
+  </w:num>
+  <w:num w:numId="11">
+    <w:abstractNumId w:val="10"/>
   </w:num>
 </w:numbering>
 </file>
@@ -3528,6 +3540,7 @@
     <w:lsdException w:name="HTML Sample" w:semiHidden="1" w:unhideWhenUsed="1"/>
     <w:lsdException w:name="HTML Typewriter" w:semiHidden="1" w:unhideWhenUsed="1"/>
     <w:lsdException w:name="HTML Variable" w:semiHidden="1" w:unhideWhenUsed="1"/>
+    <w:lsdException w:name="Normal Table" w:semiHidden="1" w:unhideWhenUsed="1"/>
     <w:lsdException w:name="annotation subject" w:semiHidden="1" w:unhideWhenUsed="1"/>
     <w:lsdException w:name="No List" w:semiHidden="1" w:unhideWhenUsed="1"/>
     <w:lsdException w:name="Outline List 1" w:semiHidden="1" w:unhideWhenUsed="1"/>
@@ -3574,8 +3587,10 @@
     <w:lsdException w:name="Table Subtle 2" w:semiHidden="1" w:unhideWhenUsed="1"/>
     <w:lsdException w:name="Table Web 1" w:semiHidden="1" w:unhideWhenUsed="1"/>
     <w:lsdException w:name="Table Web 2" w:semiHidden="1" w:unhideWhenUsed="1"/>
+    <w:lsdException w:name="Table Web 3" w:semiHidden="1" w:unhideWhenUsed="1"/>
     <w:lsdException w:name="Balloon Text" w:semiHidden="1" w:unhideWhenUsed="1"/>
     <w:lsdException w:name="Table Grid" w:uiPriority="39"/>
+    <w:lsdException w:name="Table Theme" w:semiHidden="1" w:unhideWhenUsed="1"/>
     <w:lsdException w:name="Placeholder Text" w:semiHidden="1"/>
     <w:lsdException w:name="No Spacing" w:uiPriority="1" w:qFormat="1"/>
     <w:lsdException w:name="Light Shading" w:uiPriority="60"/>

</xml_diff>